<commit_message>
Small change to rule base
Removed inconsequential para
</commit_message>
<xml_diff>
--- a/GST_AT_SETTLEMENT/Rules/GST_AT_SETTLEMENT Rules.docx
+++ b/GST_AT_SETTLEMENT/Rules/GST_AT_SETTLEMENT Rules.docx
@@ -165,21 +165,9 @@
     </w:p>
     <w:p/>
     <w:p>
-      <w:r>
-        <w:t xml:space="preserve">**This is test of </w:t>
-      </w:r>
-      <w:proofErr w:type="spellStart"/>
-      <w:r>
-        <w:t>github</w:t>
-      </w:r>
-      <w:proofErr w:type="spellEnd"/>
-      <w:r>
-        <w:t xml:space="preserve"> pull</w:t>
-      </w:r>
       <w:bookmarkStart w:id="0" w:name="_GoBack"/>
       <w:bookmarkEnd w:id="0"/>
     </w:p>
-    <w:p/>
     <w:p/>
     <w:sectPr>
       <w:footerReference w:type="default" r:id="rId8"/>
@@ -296,14 +284,27 @@
         <w:tab w:val="clear" w:pos="8640"/>
       </w:tabs>
     </w:pPr>
-    <w:fldSimple w:instr=" FILENAME   \* MERGEFORMAT ">
-      <w:r>
-        <w:rPr>
-          <w:noProof/>
-        </w:rPr>
-        <w:t>Document1</w:t>
-      </w:r>
-    </w:fldSimple>
+    <w:r>
+      <w:fldChar w:fldCharType="begin"/>
+    </w:r>
+    <w:r>
+      <w:instrText xml:space="preserve"> FILENAME   \* MERGEFORMAT </w:instrText>
+    </w:r>
+    <w:r>
+      <w:fldChar w:fldCharType="separate"/>
+    </w:r>
+    <w:r>
+      <w:rPr>
+        <w:noProof/>
+      </w:rPr>
+      <w:t>Document1</w:t>
+    </w:r>
+    <w:r>
+      <w:rPr>
+        <w:noProof/>
+      </w:rPr>
+      <w:fldChar w:fldCharType="end"/>
+    </w:r>
     <w:r>
       <w:tab/>
     </w:r>
@@ -370,7 +371,7 @@
       <w:rPr>
         <w:noProof/>
       </w:rPr>
-      <w:t>5/10/2018 3:24 PM</w:t>
+      <w:t>5/10/2018 4:22 PM</w:t>
     </w:r>
     <w:r>
       <w:rPr>

</xml_diff>

<commit_message>
Friday Week 10 Class work
Starting working on inteview flow - handled different uncertain states of key questions but still having trouble getting  the output correct
</commit_message>
<xml_diff>
--- a/GST_AT_SETTLEMENT/Rules/GST_AT_SETTLEMENT Rules.docx
+++ b/GST_AT_SETTLEMENT/Rules/GST_AT_SETTLEMENT Rules.docx
@@ -7,19 +7,7 @@
         <w:pStyle w:val="OPM-conclusion"/>
       </w:pPr>
       <w:r>
-        <w:t>A pu</w:t>
-      </w:r>
-      <w:r>
-        <w:t>r</w:t>
-      </w:r>
-      <w:r>
-        <w:t>chaser has a GST wit</w:t>
-      </w:r>
-      <w:r>
-        <w:t>h</w:t>
-      </w:r>
-      <w:r>
-        <w:t>holding obligation if</w:t>
+        <w:t>The person is a purchaser of property if</w:t>
       </w:r>
     </w:p>
     <w:p>
@@ -27,24 +15,65 @@
         <w:pStyle w:val="OPM-level1"/>
       </w:pPr>
       <w:r>
-        <w:t>The purchaser is the recipient of a taxable supply</w:t>
+        <w:t>The person is a purchaser of property.</w:t>
+      </w:r>
+    </w:p>
+    <w:p>
+      <w:pPr>
+        <w:pStyle w:val="OPM-conclusion"/>
+        <w:ind w:left="0" w:firstLine="0"/>
+      </w:pPr>
+    </w:p>
+    <w:p>
+      <w:pPr>
+        <w:pStyle w:val="OPM-conclusion"/>
+        <w:ind w:left="0" w:firstLine="0"/>
+      </w:pPr>
+      <w:r>
+        <w:t>The person is a seller of property if</w:t>
+      </w:r>
+    </w:p>
+    <w:p>
+      <w:pPr>
+        <w:pStyle w:val="OPM-level1"/>
+      </w:pPr>
+      <w:r>
+        <w:t>T</w:t>
+      </w:r>
+      <w:r>
+        <w:t xml:space="preserve">he person is not a </w:t>
+      </w:r>
+      <w:r>
+        <w:t>purchaser</w:t>
+      </w:r>
+      <w:r>
+        <w:t xml:space="preserve"> of property.</w:t>
       </w:r>
     </w:p>
     <w:p/>
     <w:p>
-      <w:pPr>
-        <w:pStyle w:val="OPM-conclusion"/>
-      </w:pPr>
       <w:r>
-        <w:t>A supply is a taxable supply if</w:t>
+        <w:t>14 – “Overview of when a purchaser has a GST withholding obligation”</w:t>
       </w:r>
     </w:p>
     <w:p>
       <w:pPr>
-        <w:pStyle w:val="OPM-level1"/>
+        <w:pStyle w:val="OPM-conclusion"/>
       </w:pPr>
       <w:r>
-        <w:t>The supply is by way of the sale or long-term lease and</w:t>
+        <w:t>GST at Settlement will apply</w:t>
+      </w:r>
+      <w:r>
+        <w:t xml:space="preserve"> </w:t>
+      </w:r>
+      <w:r>
+        <w:t>to</w:t>
+      </w:r>
+      <w:r>
+        <w:t xml:space="preserve"> the purchaser</w:t>
+      </w:r>
+      <w:r>
+        <w:t xml:space="preserve"> if</w:t>
       </w:r>
     </w:p>
     <w:p>
@@ -52,16 +81,134 @@
         <w:pStyle w:val="OPM-level1"/>
       </w:pPr>
       <w:r>
-        <w:t>The supply is of residential premises</w:t>
+        <w:t xml:space="preserve">The purchaser is </w:t>
+      </w:r>
+      <w:r>
+        <w:t>the ‘recipient’ of a taxably supply and</w:t>
+      </w:r>
+    </w:p>
+    <w:p>
+      <w:pPr>
+        <w:pStyle w:val="OPM-level1"/>
+      </w:pPr>
+      <w:r>
+        <w:t>The supply is by way of sale or long-term lease and</w:t>
+      </w:r>
+    </w:p>
+    <w:p>
+      <w:pPr>
+        <w:pStyle w:val="OPM-level1"/>
+      </w:pPr>
+      <w:r>
+        <w:t>either</w:t>
+      </w:r>
+    </w:p>
+    <w:p>
+      <w:pPr>
+        <w:pStyle w:val="OPM-level2"/>
+      </w:pPr>
+      <w:r>
+        <w:t>The supply is of n</w:t>
+      </w:r>
+      <w:r>
+        <w:t>ew residential premises or</w:t>
+      </w:r>
+      <w:r>
+        <w:t xml:space="preserve"> of p</w:t>
+      </w:r>
+      <w:r>
+        <w:t>otential residential premises.</w:t>
+      </w:r>
+    </w:p>
+    <w:p>
+      <w:pPr>
+        <w:pStyle w:val="OPM-blankline"/>
+      </w:pPr>
+      <w:r>
+        <w:t>15 -</w:t>
+      </w:r>
+    </w:p>
+    <w:p>
+      <w:pPr>
+        <w:pStyle w:val="OPM-conclusion"/>
+      </w:pPr>
+      <w:r>
+        <w:t xml:space="preserve">The purchaser </w:t>
+      </w:r>
+      <w:r>
+        <w:t>is</w:t>
+      </w:r>
+      <w:r>
+        <w:t xml:space="preserve"> the</w:t>
+      </w:r>
+      <w:r>
+        <w:t xml:space="preserve"> </w:t>
+      </w:r>
+      <w:r>
+        <w:t>‘</w:t>
+      </w:r>
+      <w:r>
+        <w:t>recipient</w:t>
+      </w:r>
+      <w:r>
+        <w:t>’</w:t>
+      </w:r>
+      <w:r>
+        <w:t xml:space="preserve"> of a taxably supply if</w:t>
+      </w:r>
+      <w:r>
+        <w:t xml:space="preserve"> </w:t>
+      </w:r>
+    </w:p>
+    <w:p>
+      <w:pPr>
+        <w:pStyle w:val="OPM-level1"/>
+      </w:pPr>
+      <w:r>
+        <w:t xml:space="preserve">Any </w:t>
+      </w:r>
+      <w:r>
+        <w:t>of the following are false</w:t>
+      </w:r>
+    </w:p>
+    <w:p>
+      <w:pPr>
+        <w:pStyle w:val="OPM-level2"/>
+      </w:pPr>
+      <w:r>
+        <w:t>The seller is not register or required to be registered for GST or</w:t>
+      </w:r>
+    </w:p>
+    <w:p>
+      <w:pPr>
+        <w:pStyle w:val="OPM-level2"/>
+      </w:pPr>
+      <w:r>
+        <w:t>The sale of the residential premises is input taxes or</w:t>
+      </w:r>
+    </w:p>
+    <w:p>
+      <w:pPr>
+        <w:pStyle w:val="OPM-level2"/>
+      </w:pPr>
+      <w:r>
+        <w:t>The sale is a GST-free supply.</w:t>
       </w:r>
     </w:p>
     <w:p/>
     <w:p>
+      <w:r>
+        <w:t xml:space="preserve">17. </w:t>
+      </w:r>
+      <w:bookmarkStart w:id="0" w:name="_GoBack"/>
+      <w:bookmarkEnd w:id="0"/>
+    </w:p>
+    <w:p>
       <w:pPr>
         <w:pStyle w:val="OPM-conclusion"/>
       </w:pPr>
       <w:r>
-        <w:t>The supply is of residential premises if</w:t>
+        <w:t>The supply is of new residential premises if</w:t>
       </w:r>
     </w:p>
     <w:p>
@@ -69,105 +216,26 @@
         <w:pStyle w:val="OPM-level1"/>
       </w:pPr>
       <w:r>
-        <w:t>The supply is of new residential premises and</w:t>
+        <w:t>Any of the following are true</w:t>
       </w:r>
     </w:p>
     <w:p>
       <w:pPr>
-        <w:pStyle w:val="OPM-level1"/>
+        <w:pStyle w:val="OPM-level2"/>
       </w:pPr>
       <w:r>
-        <w:t>The supply is of potential residential land</w:t>
+        <w:t>The supply has been created through substantial renovations or</w:t>
+      </w:r>
+    </w:p>
+    <w:p>
+      <w:pPr>
+        <w:pStyle w:val="OPM-level2"/>
+      </w:pPr>
+      <w:r>
+        <w:t>The supply is of commercial residential premises.</w:t>
       </w:r>
     </w:p>
     <w:p/>
-    <w:p>
-      <w:pPr>
-        <w:pStyle w:val="OPM-conclusion"/>
-      </w:pPr>
-      <w:r>
-        <w:t>The supply is not of new residential premises if</w:t>
-      </w:r>
-    </w:p>
-    <w:p>
-      <w:pPr>
-        <w:pStyle w:val="OPM-level1"/>
-      </w:pPr>
-      <w:r>
-        <w:t>The supply o</w:t>
-      </w:r>
-      <w:r>
-        <w:t xml:space="preserve">f new residential premises has </w:t>
-      </w:r>
-      <w:r>
-        <w:t xml:space="preserve">been created through </w:t>
-      </w:r>
-      <w:r>
-        <w:t>substantial</w:t>
-      </w:r>
-      <w:r>
-        <w:t xml:space="preserve"> renovations, or</w:t>
-      </w:r>
-    </w:p>
-    <w:p>
-      <w:pPr>
-        <w:pStyle w:val="OPM-level1"/>
-      </w:pPr>
-      <w:r>
-        <w:t>The supply is</w:t>
-      </w:r>
-      <w:r>
-        <w:t xml:space="preserve"> a</w:t>
-      </w:r>
-      <w:r>
-        <w:t xml:space="preserve"> ‘</w:t>
-      </w:r>
-      <w:r>
-        <w:t>commercial</w:t>
-      </w:r>
-      <w:r>
-        <w:t xml:space="preserve"> residential premises.’</w:t>
-      </w:r>
-    </w:p>
-    <w:p>
-      <w:pPr>
-        <w:pStyle w:val="OPM-conclusion"/>
-      </w:pPr>
-    </w:p>
-    <w:p>
-      <w:pPr>
-        <w:pStyle w:val="OPM-conclusion"/>
-      </w:pPr>
-      <w:r>
-        <w:t>The supply is of potential residential land if</w:t>
-      </w:r>
-    </w:p>
-    <w:p>
-      <w:pPr>
-        <w:pStyle w:val="OPM-level1"/>
-      </w:pPr>
-      <w:r>
-        <w:t>The land is permissible to use for residential premises and</w:t>
-      </w:r>
-    </w:p>
-    <w:p>
-      <w:pPr>
-        <w:pStyle w:val="OPM-level1"/>
-      </w:pPr>
-      <w:r>
-        <w:t>The land does not contain any buildings</w:t>
-      </w:r>
-    </w:p>
-    <w:p>
-      <w:r>
-        <w:t>** Land is permissible to use for residential premises= residential zoning allows it</w:t>
-      </w:r>
-    </w:p>
-    <w:p/>
-    <w:p>
-      <w:bookmarkStart w:id="0" w:name="_GoBack"/>
-      <w:bookmarkEnd w:id="0"/>
-    </w:p>
     <w:p/>
     <w:sectPr>
       <w:footerReference w:type="default" r:id="rId8"/>
@@ -284,27 +352,14 @@
         <w:tab w:val="clear" w:pos="8640"/>
       </w:tabs>
     </w:pPr>
-    <w:r>
-      <w:fldChar w:fldCharType="begin"/>
-    </w:r>
-    <w:r>
-      <w:instrText xml:space="preserve"> FILENAME   \* MERGEFORMAT </w:instrText>
-    </w:r>
-    <w:r>
-      <w:fldChar w:fldCharType="separate"/>
-    </w:r>
-    <w:r>
-      <w:rPr>
-        <w:noProof/>
-      </w:rPr>
-      <w:t>Document1</w:t>
-    </w:r>
-    <w:r>
-      <w:rPr>
-        <w:noProof/>
-      </w:rPr>
-      <w:fldChar w:fldCharType="end"/>
-    </w:r>
+    <w:fldSimple w:instr=" FILENAME   \* MERGEFORMAT ">
+      <w:r>
+        <w:rPr>
+          <w:noProof/>
+        </w:rPr>
+        <w:t>Document1</w:t>
+      </w:r>
+    </w:fldSimple>
     <w:r>
       <w:tab/>
     </w:r>
@@ -371,7 +426,7 @@
       <w:rPr>
         <w:noProof/>
       </w:rPr>
-      <w:t>5/10/2018 4:22 PM</w:t>
+      <w:t>12/10/2018 12:12 AM</w:t>
     </w:r>
     <w:r>
       <w:rPr>

</xml_diff>

<commit_message>
Initial commit on new branch
Initial Commit on new branch
</commit_message>
<xml_diff>
--- a/GST_AT_SETTLEMENT/Rules/GST_AT_SETTLEMENT Rules.docx
+++ b/GST_AT_SETTLEMENT/Rules/GST_AT_SETTLEMENT Rules.docx
@@ -15,8 +15,13 @@
         <w:pStyle w:val="OPM-level1"/>
       </w:pPr>
       <w:r>
-        <w:t>The person is a purchaser of property.</w:t>
+        <w:t>The pe</w:t>
       </w:r>
+      <w:r>
+        <w:t>rson is a purchaser of property.</w:t>
+      </w:r>
+      <w:bookmarkStart w:id="0" w:name="_GoBack"/>
+      <w:bookmarkEnd w:id="0"/>
     </w:p>
     <w:p>
       <w:pPr>
@@ -235,8 +240,14 @@
     </w:p>
     <w:p/>
     <w:p>
-      <w:bookmarkStart w:id="0" w:name="_GoBack"/>
-      <w:bookmarkEnd w:id="0"/>
+      <w:r>
+        <w:t xml:space="preserve">Source </w:t>
+      </w:r>
+    </w:p>
+    <w:p>
+      <w:r>
+        <w:t>…</w:t>
+      </w:r>
     </w:p>
     <w:sectPr>
       <w:footerReference w:type="default" r:id="rId8"/>
@@ -427,7 +438,7 @@
       <w:rPr>
         <w:noProof/>
       </w:rPr>
-      <w:t>12/10/2018 5:03 PM</w:t>
+      <w:t>14/10/2018 11:40 PM</w:t>
     </w:r>
     <w:r>
       <w:rPr>

</xml_diff>

<commit_message>
Further expanded on rule in particular new residential lease
Further Expanded on rules
</commit_message>
<xml_diff>
--- a/GST_AT_SETTLEMENT/Rules/GST_AT_SETTLEMENT Rules.docx
+++ b/GST_AT_SETTLEMENT/Rules/GST_AT_SETTLEMENT Rules.docx
@@ -18,7 +18,7 @@
         <w:t>The pe</w:t>
       </w:r>
       <w:r>
-        <w:t>rson is a purchaser of property.</w:t>
+        <w:t>rson = “Purchaser”.</w:t>
       </w:r>
     </w:p>
     <w:p>
@@ -44,39 +44,54 @@
         <w:t>T</w:t>
       </w:r>
       <w:r>
-        <w:t xml:space="preserve">he person is not a </w:t>
-      </w:r>
-      <w:r>
-        <w:t>purchaser</w:t>
-      </w:r>
-      <w:r>
-        <w:t xml:space="preserve"> of property.</w:t>
+        <w:t>he person = “Supplier”.</w:t>
       </w:r>
     </w:p>
     <w:p/>
     <w:p>
-      <w:r>
-        <w:t>14 – “Overview of when a purchaser has a GST withholding obligation”</w:t>
+      <w:pPr>
+        <w:pStyle w:val="OPM-conclusion"/>
+      </w:pPr>
+      <w:r>
+        <w:t>The person is a</w:t>
+      </w:r>
+      <w:r>
+        <w:t>”</w:t>
+      </w:r>
+      <w:r>
+        <w:t xml:space="preserve"> </w:t>
+      </w:r>
+      <w:r>
+        <w:t>x”</w:t>
+      </w:r>
+      <w:r>
+        <w:t xml:space="preserve"> if</w:t>
       </w:r>
     </w:p>
     <w:p>
       <w:pPr>
-        <w:pStyle w:val="OPM-conclusion"/>
-      </w:pPr>
-      <w:r>
-        <w:t>GST at Settlement will apply</w:t>
+        <w:pStyle w:val="OPM-level1"/>
+      </w:pPr>
+      <w:r>
+        <w:rPr>
+          <w:u w:val="single" w:color="666699"/>
+        </w:rPr>
+        <w:t>The person</w:t>
+      </w:r>
+      <w:r>
+        <w:t xml:space="preserve"> = "S</w:t>
+      </w:r>
+      <w:r>
+        <w:t>upplier"</w:t>
       </w:r>
       <w:r>
         <w:t xml:space="preserve"> </w:t>
       </w:r>
       <w:r>
-        <w:t>to</w:t>
-      </w:r>
-      <w:r>
-        <w:t xml:space="preserve"> the purchaser</w:t>
-      </w:r>
-      <w:r>
-        <w:t xml:space="preserve"> if</w:t>
+        <w:t>or</w:t>
+      </w:r>
+      <w:r>
+        <w:t xml:space="preserve"> </w:t>
       </w:r>
     </w:p>
     <w:p>
@@ -84,112 +99,222 @@
         <w:pStyle w:val="OPM-level1"/>
       </w:pPr>
       <w:r>
-        <w:t>The Transitional Rules do not apply and</w:t>
+        <w:rPr>
+          <w:u w:val="single" w:color="666699"/>
+        </w:rPr>
+        <w:t>The person</w:t>
+      </w:r>
+      <w:r>
+        <w:t xml:space="preserve"> = “</w:t>
+      </w:r>
+      <w:r>
+        <w:t>P</w:t>
+      </w:r>
+      <w:r>
+        <w:t>urchaser”.</w:t>
       </w:r>
     </w:p>
     <w:p>
-      <w:pPr>
-        <w:pStyle w:val="OPM-level1"/>
-      </w:pPr>
-      <w:r>
-        <w:t xml:space="preserve">The purchaser is </w:t>
-      </w:r>
-      <w:r>
-        <w:t>the ‘recipient’ of a taxably supply and</w:t>
-      </w:r>
-    </w:p>
-    <w:p>
-      <w:pPr>
-        <w:pStyle w:val="OPM-level1"/>
-      </w:pPr>
-      <w:r>
-        <w:t>The supply is by way of sale or long-term lease and</w:t>
-      </w:r>
-    </w:p>
-    <w:p>
-      <w:pPr>
-        <w:pStyle w:val="OPM-level1"/>
-      </w:pPr>
-      <w:r>
-        <w:t>either</w:t>
-      </w:r>
-    </w:p>
-    <w:p>
-      <w:pPr>
-        <w:pStyle w:val="OPM-level2"/>
-      </w:pPr>
-      <w:r>
-        <w:t>The supply is of n</w:t>
-      </w:r>
-      <w:r>
-        <w:t>ew residential premises or</w:t>
-      </w:r>
-      <w:r>
-        <w:t xml:space="preserve"> of p</w:t>
-      </w:r>
-      <w:r>
-        <w:t>otential residential premises.</w:t>
-      </w:r>
-    </w:p>
-    <w:p>
-      <w:pPr>
-        <w:pStyle w:val="OPM-blankline"/>
-      </w:pPr>
-      <w:r>
-        <w:t>12.</w:t>
-      </w:r>
-    </w:p>
-    <w:p>
-      <w:pPr>
-        <w:pStyle w:val="OPM-conclusion"/>
-      </w:pPr>
-      <w:r>
-        <w:t>The Transitional Rules apply if</w:t>
-      </w:r>
       <w:bookmarkStart w:id="0" w:name="_GoBack"/>
       <w:bookmarkEnd w:id="0"/>
     </w:p>
     <w:p>
-      <w:pPr>
-        <w:pStyle w:val="OPM-level1"/>
-      </w:pPr>
-      <w:r>
-        <w:t>The contracts were exchanged between the parties before 1 July 2018, or</w:t>
+      <w:r>
+        <w:t>14 – “Overview of when a purchaser has a GST withholding obligation”</w:t>
       </w:r>
     </w:p>
     <w:p>
       <w:pPr>
-        <w:pStyle w:val="OPM-level1"/>
-      </w:pPr>
-      <w:r>
-        <w:t>both</w:t>
+        <w:pStyle w:val="OPM-conclusion"/>
+      </w:pPr>
+      <w:r>
+        <w:t>GST at Settlement will apply</w:t>
+      </w:r>
+      <w:r>
+        <w:t xml:space="preserve"> </w:t>
+      </w:r>
+      <w:r>
+        <w:t>to</w:t>
+      </w:r>
+      <w:r>
+        <w:t xml:space="preserve"> the purchaser</w:t>
+      </w:r>
+      <w:r>
+        <w:t xml:space="preserve"> if</w:t>
       </w:r>
     </w:p>
     <w:p>
       <w:pPr>
-        <w:pStyle w:val="OPM-level2"/>
-      </w:pPr>
-      <w:r>
-        <w:t>The contract was entered into by the purchaser and the vendor executing two copies of the contract in turn and</w:t>
+        <w:pStyle w:val="OPM-level1"/>
+      </w:pPr>
+      <w:r>
+        <w:t>The Transitional Rules do not apply and</w:t>
       </w:r>
     </w:p>
     <w:p>
       <w:pPr>
-        <w:pStyle w:val="OPM-level2"/>
-      </w:pPr>
-      <w:r>
-        <w:t xml:space="preserve">The acceptance of the offer was communicated to the other party before 1 July 2018. </w:t>
+        <w:pStyle w:val="OPM-level1"/>
+      </w:pPr>
+      <w:r>
+        <w:t xml:space="preserve">The purchaser is </w:t>
+      </w:r>
+      <w:r>
+        <w:t>the ‘recipient’ of a taxably supply and</w:t>
       </w:r>
     </w:p>
     <w:p>
       <w:pPr>
-        <w:pStyle w:val="OPM-blankline"/>
-      </w:pPr>
+        <w:pStyle w:val="OPM-level1"/>
+      </w:pPr>
+      <w:r>
+        <w:t>The supply is by way of sale or long-term lease and</w:t>
+      </w:r>
     </w:p>
     <w:p>
       <w:pPr>
+        <w:pStyle w:val="OPM-level1"/>
+      </w:pPr>
+      <w:r>
+        <w:t>either</w:t>
+      </w:r>
+    </w:p>
+    <w:p>
+      <w:pPr>
+        <w:pStyle w:val="OPM-level2"/>
+      </w:pPr>
+      <w:r>
+        <w:t>The supply is of n</w:t>
+      </w:r>
+      <w:r>
+        <w:t>ew residential premises or</w:t>
+      </w:r>
+      <w:r>
+        <w:t xml:space="preserve"> of p</w:t>
+      </w:r>
+      <w:r>
+        <w:t xml:space="preserve">otential residential </w:t>
+      </w:r>
+      <w:r>
+        <w:t>land</w:t>
+      </w:r>
+      <w:r>
+        <w:t>.</w:t>
+      </w:r>
+    </w:p>
+    <w:p>
+      <w:pPr>
         <w:pStyle w:val="OPM-blankline"/>
       </w:pPr>
+      <w:r>
+        <w:t>12.</w:t>
+      </w:r>
+    </w:p>
+    <w:p>
+      <w:pPr>
+        <w:pStyle w:val="OPM-conclusion"/>
+      </w:pPr>
+      <w:r>
+        <w:t>The Transitional Rules apply if</w:t>
+      </w:r>
+    </w:p>
+    <w:p>
+      <w:pPr>
+        <w:pStyle w:val="OPM-level1"/>
+      </w:pPr>
+      <w:r>
+        <w:t>The contracts were exchanged between the parties before 1 July 2018, or</w:t>
+      </w:r>
+    </w:p>
+    <w:p>
+      <w:pPr>
+        <w:pStyle w:val="OPM-level1"/>
+      </w:pPr>
+      <w:r>
+        <w:t>both</w:t>
+      </w:r>
+    </w:p>
+    <w:p>
+      <w:pPr>
+        <w:pStyle w:val="OPM-level2"/>
+      </w:pPr>
+      <w:r>
+        <w:t>The contract was entered into by the purchaser and the vendor executing two copies of the contract in turn and</w:t>
+      </w:r>
+    </w:p>
+    <w:p>
+      <w:pPr>
+        <w:pStyle w:val="OPM-level2"/>
+      </w:pPr>
+      <w:r>
+        <w:t xml:space="preserve">The acceptance of the offer was communicated to the other party before 1 July 2018. </w:t>
+      </w:r>
+    </w:p>
+    <w:p>
+      <w:pPr>
+        <w:pStyle w:val="OPM-blankline"/>
+      </w:pPr>
+      <w:r>
+        <w:t>19-23</w:t>
+      </w:r>
+    </w:p>
+    <w:p>
+      <w:pPr>
+        <w:pStyle w:val="OPM-conclusion"/>
+      </w:pPr>
+      <w:r>
+        <w:t>The supply is of potential residential land if</w:t>
+      </w:r>
+    </w:p>
+    <w:p>
+      <w:pPr>
+        <w:pStyle w:val="OPM-level1"/>
+      </w:pPr>
+      <w:r>
+        <w:t>The property is</w:t>
+      </w:r>
+      <w:r>
+        <w:t xml:space="preserve"> of 'potential residential land' and</w:t>
+      </w:r>
+    </w:p>
+    <w:p>
+      <w:pPr>
+        <w:pStyle w:val="OPM-level1"/>
+      </w:pPr>
+      <w:r>
+        <w:t>The property is included in a 'property subdivision plan’ and</w:t>
+      </w:r>
+    </w:p>
+    <w:p>
+      <w:pPr>
+        <w:pStyle w:val="OPM-level1"/>
+      </w:pPr>
+      <w:r>
+        <w:t>The property does not contain any building that is in use for a commercial purpose and</w:t>
+      </w:r>
+    </w:p>
+    <w:p>
+      <w:pPr>
+        <w:pStyle w:val="OPM-level1"/>
+      </w:pPr>
+      <w:r>
+        <w:t>either</w:t>
+      </w:r>
+    </w:p>
+    <w:p>
+      <w:pPr>
+        <w:pStyle w:val="OPM-level2"/>
+      </w:pPr>
+      <w:r>
+        <w:t>The purchaser is not registered for GST or</w:t>
+      </w:r>
+    </w:p>
+    <w:p>
+      <w:pPr>
+        <w:pStyle w:val="OPM-level2"/>
+      </w:pPr>
+      <w:r>
+        <w:t>The purchaser is registered but does not purchase the property for a creditable purpose.</w:t>
+      </w:r>
     </w:p>
     <w:p>
       <w:pPr>
@@ -318,6 +443,7 @@
     <w:p/>
     <w:p>
       <w:r>
+        <w:lastRenderedPageBreak/>
         <w:t xml:space="preserve">Source </w:t>
       </w:r>
     </w:p>
@@ -441,27 +567,14 @@
         <w:tab w:val="clear" w:pos="8640"/>
       </w:tabs>
     </w:pPr>
-    <w:r>
-      <w:fldChar w:fldCharType="begin"/>
-    </w:r>
-    <w:r>
-      <w:instrText xml:space="preserve"> FILENAME   \* MERGEFORMAT </w:instrText>
-    </w:r>
-    <w:r>
-      <w:fldChar w:fldCharType="separate"/>
-    </w:r>
-    <w:r>
-      <w:rPr>
-        <w:noProof/>
-      </w:rPr>
-      <w:t>Document1</w:t>
-    </w:r>
-    <w:r>
-      <w:rPr>
-        <w:noProof/>
-      </w:rPr>
-      <w:fldChar w:fldCharType="end"/>
-    </w:r>
+    <w:fldSimple w:instr=" FILENAME   \* MERGEFORMAT ">
+      <w:r>
+        <w:rPr>
+          <w:noProof/>
+        </w:rPr>
+        <w:t>Document1</w:t>
+      </w:r>
+    </w:fldSimple>
     <w:r>
       <w:tab/>
     </w:r>
@@ -528,7 +641,7 @@
       <w:rPr>
         <w:noProof/>
       </w:rPr>
-      <w:t>14/10/2018 11:44 PM</w:t>
+      <w:t>15/10/2018 4:52 PM</w:t>
     </w:r>
     <w:r>
       <w:rPr>

</xml_diff>

<commit_message>
Refactored Purcahser logic + test Cases
Refactored purcahser logic to work with known/unknown rather the certain/uncertain.
Also created 5 tests cases working through case logic
</commit_message>
<xml_diff>
--- a/GST_AT_SETTLEMENT/Rules/GST_AT_SETTLEMENT Rules.docx
+++ b/GST_AT_SETTLEMENT/Rules/GST_AT_SETTLEMENT Rules.docx
@@ -4,68 +4,18 @@
   <w:body>
     <w:p>
       <w:pPr>
+        <w:pStyle w:val="OPM-blankline"/>
+      </w:pPr>
+      <w:r>
+        <w:t>//Interview Purpose</w:t>
+      </w:r>
+    </w:p>
+    <w:p>
+      <w:pPr>
         <w:pStyle w:val="OPM-conclusion"/>
       </w:pPr>
       <w:r>
         <w:t>The person is a purchaser of property if</w:t>
-      </w:r>
-    </w:p>
-    <w:p>
-      <w:pPr>
-        <w:pStyle w:val="OPM-level1"/>
-      </w:pPr>
-      <w:r>
-        <w:t>The pe</w:t>
-      </w:r>
-      <w:r>
-        <w:t>rson = “Purchaser”.</w:t>
-      </w:r>
-    </w:p>
-    <w:p>
-      <w:pPr>
-        <w:pStyle w:val="OPM-conclusion"/>
-        <w:ind w:left="0" w:firstLine="0"/>
-      </w:pPr>
-    </w:p>
-    <w:p>
-      <w:pPr>
-        <w:pStyle w:val="OPM-conclusion"/>
-        <w:ind w:left="0" w:firstLine="0"/>
-      </w:pPr>
-      <w:r>
-        <w:t>The person is a seller of property if</w:t>
-      </w:r>
-    </w:p>
-    <w:p>
-      <w:pPr>
-        <w:pStyle w:val="OPM-level1"/>
-      </w:pPr>
-      <w:r>
-        <w:t>T</w:t>
-      </w:r>
-      <w:r>
-        <w:t>he person = “Supplier”.</w:t>
-      </w:r>
-    </w:p>
-    <w:p/>
-    <w:p>
-      <w:pPr>
-        <w:pStyle w:val="OPM-conclusion"/>
-      </w:pPr>
-      <w:r>
-        <w:t>The person is a</w:t>
-      </w:r>
-      <w:r>
-        <w:t>”</w:t>
-      </w:r>
-      <w:r>
-        <w:t xml:space="preserve"> </w:t>
-      </w:r>
-      <w:r>
-        <w:t>x”</w:t>
-      </w:r>
-      <w:r>
-        <w:t xml:space="preserve"> if</w:t>
       </w:r>
     </w:p>
     <w:p>
@@ -76,51 +26,290 @@
         <w:rPr>
           <w:u w:val="single" w:color="666699"/>
         </w:rPr>
-        <w:t>The person</w:t>
-      </w:r>
-      <w:r>
-        <w:t xml:space="preserve"> = "S</w:t>
-      </w:r>
-      <w:r>
-        <w:t>upplier"</w:t>
-      </w:r>
-      <w:r>
-        <w:t xml:space="preserve"> </w:t>
-      </w:r>
-      <w:r>
-        <w:t>or</w:t>
-      </w:r>
-      <w:r>
-        <w:t xml:space="preserve"> </w:t>
-      </w:r>
-    </w:p>
-    <w:p>
-      <w:pPr>
-        <w:pStyle w:val="OPM-level1"/>
-      </w:pPr>
+        <w:t>The pe</w:t>
+      </w:r>
       <w:r>
         <w:rPr>
           <w:u w:val="single" w:color="666699"/>
         </w:rPr>
-        <w:t>The person</w:t>
+        <w:t>rson</w:t>
+      </w:r>
+      <w:r>
+        <w:t xml:space="preserve"> = “Purchaser”.</w:t>
+      </w:r>
+    </w:p>
+    <w:p>
+      <w:pPr>
+        <w:pStyle w:val="OPM-conclusion"/>
+        <w:ind w:left="0" w:firstLine="0"/>
+      </w:pPr>
+    </w:p>
+    <w:p>
+      <w:pPr>
+        <w:pStyle w:val="OPM-conclusion"/>
+        <w:ind w:left="0" w:firstLine="0"/>
+      </w:pPr>
+      <w:r>
+        <w:t>The person is a seller of property if</w:t>
+      </w:r>
+    </w:p>
+    <w:p>
+      <w:pPr>
+        <w:pStyle w:val="OPM-level1"/>
+      </w:pPr>
+      <w:r>
+        <w:rPr>
+          <w:u w:val="single" w:color="666699"/>
+        </w:rPr>
+        <w:t>T</w:t>
+      </w:r>
+      <w:r>
+        <w:rPr>
+          <w:u w:val="single" w:color="666699"/>
+        </w:rPr>
+        <w:t>he person</w:t>
       </w:r>
       <w:r>
         <w:t xml:space="preserve"> = “</w:t>
       </w:r>
       <w:r>
-        <w:t>P</w:t>
-      </w:r>
-      <w:r>
-        <w:t>urchaser”.</w:t>
-      </w:r>
-    </w:p>
-    <w:p>
+        <w:t>Seller</w:t>
+      </w:r>
+      <w:r>
+        <w:t>”.</w:t>
+      </w:r>
+    </w:p>
+    <w:p>
+      <w:pPr>
+        <w:pStyle w:val="OPM-conclusion"/>
+        <w:ind w:left="0" w:firstLine="0"/>
+      </w:pPr>
+    </w:p>
+    <w:p>
+      <w:r>
+        <w:t>14</w:t>
+      </w:r>
+    </w:p>
+    <w:p>
+      <w:r>
+        <w:t>Index Logic</w:t>
+      </w:r>
+    </w:p>
+    <w:p>
+      <w:pPr>
+        <w:pStyle w:val="OPM-conclusion"/>
+      </w:pPr>
+      <w:r>
+        <w:t>GST at Settlement will apply to the purchaser if</w:t>
+      </w:r>
+    </w:p>
+    <w:p>
+      <w:pPr>
+        <w:pStyle w:val="OPM-level1"/>
+      </w:pPr>
+      <w:r>
+        <w:t>Either</w:t>
+      </w:r>
+    </w:p>
+    <w:p>
+      <w:pPr>
+        <w:pStyle w:val="OPM-level2"/>
+      </w:pPr>
+      <w:r>
+        <w:t>The purchaser is known as a 'recipient of a taxable supply</w:t>
+      </w:r>
+      <w:r>
+        <w:t xml:space="preserve"> or</w:t>
+      </w:r>
+    </w:p>
+    <w:p>
+      <w:pPr>
+        <w:pStyle w:val="OPM-level2"/>
+      </w:pPr>
+      <w:r>
+        <w:t>The purchaser is defined as a ‘recipient’ of a taxable supply.</w:t>
+      </w:r>
+    </w:p>
+    <w:p>
+      <w:pPr>
+        <w:pStyle w:val="OPM-level1"/>
+      </w:pPr>
+      <w:r>
+        <w:t>AND</w:t>
+      </w:r>
+    </w:p>
+    <w:p>
+      <w:pPr>
+        <w:pStyle w:val="OPM-level1"/>
+      </w:pPr>
+      <w:r>
+        <w:t>Either</w:t>
+      </w:r>
+    </w:p>
+    <w:p>
+      <w:pPr>
+        <w:pStyle w:val="OPM-level2"/>
+      </w:pPr>
+      <w:r>
+        <w:t>The supply is known as by way of sale of long-term lease or</w:t>
+      </w:r>
+    </w:p>
+    <w:p>
+      <w:pPr>
+        <w:pStyle w:val="OPM-level2"/>
+      </w:pPr>
+      <w:r>
+        <w:t>The supply is defined as by way of sale or long-term lease.</w:t>
+      </w:r>
+    </w:p>
+    <w:p>
+      <w:pPr>
+        <w:pStyle w:val="OPM-level1"/>
+      </w:pPr>
+      <w:r>
+        <w:t>AND</w:t>
+      </w:r>
+    </w:p>
+    <w:p>
+      <w:pPr>
+        <w:pStyle w:val="OPM-level1"/>
+      </w:pPr>
+      <w:r>
+        <w:t>Either</w:t>
+      </w:r>
+    </w:p>
+    <w:p>
+      <w:pPr>
+        <w:pStyle w:val="OPM-level2"/>
+      </w:pPr>
+      <w:r>
+        <w:t>The supply is known to be of new residential premises or of potential residential land.</w:t>
+      </w:r>
+    </w:p>
+    <w:p>
+      <w:pPr>
+        <w:pStyle w:val="OPM-level2"/>
+      </w:pPr>
+      <w:r>
+        <w:t>The supply is defined to be of new residential premises or of potential residential land.</w:t>
+      </w:r>
+    </w:p>
+    <w:p>
+      <w:pPr>
+        <w:pStyle w:val="OPM-level1"/>
+      </w:pPr>
+      <w:r>
+        <w:t>AND</w:t>
+      </w:r>
+    </w:p>
+    <w:p>
+      <w:pPr>
+        <w:pStyle w:val="OPM-level1"/>
+      </w:pPr>
+      <w:r>
+        <w:t>Either</w:t>
+      </w:r>
+    </w:p>
+    <w:p>
+      <w:pPr>
+        <w:pStyle w:val="OPM-level2"/>
+      </w:pPr>
+      <w:r>
+        <w:t>The Transitional Rules are known to not apply or</w:t>
+      </w:r>
+    </w:p>
+    <w:p>
+      <w:pPr>
+        <w:pStyle w:val="OPM-level2"/>
+      </w:pPr>
+      <w:r>
+        <w:t>The Transitional Rules do not apply.</w:t>
+      </w:r>
+    </w:p>
+    <w:p/>
+    <w:p>
+      <w:pPr>
+        <w:pStyle w:val="OPM-blankline"/>
+      </w:pPr>
+      <w:r>
+        <w:t xml:space="preserve">15 </w:t>
+      </w:r>
+      <w:r>
+        <w:t>–</w:t>
+      </w:r>
+    </w:p>
+    <w:p>
+      <w:pPr>
+        <w:pStyle w:val="OPM-blankline"/>
+      </w:pPr>
+      <w:r>
+        <w:t xml:space="preserve">Branch Logic </w:t>
+      </w:r>
+    </w:p>
+    <w:p>
+      <w:pPr>
+        <w:pStyle w:val="OPM-conclusion"/>
+      </w:pPr>
+      <w:r>
+        <w:t>the purchaser is</w:t>
+      </w:r>
+      <w:r>
+        <w:t xml:space="preserve"> not</w:t>
+      </w:r>
+      <w:r>
+        <w:t xml:space="preserve"> defined as a ‘recipient' of a taxable supply if</w:t>
+      </w:r>
+    </w:p>
+    <w:p>
+      <w:pPr>
+        <w:pStyle w:val="OPM-level1"/>
+      </w:pPr>
+      <w:r>
+        <w:t xml:space="preserve">Any of the following are </w:t>
+      </w:r>
+      <w:r>
+        <w:t>satisfied</w:t>
+      </w:r>
+    </w:p>
+    <w:p>
+      <w:pPr>
+        <w:pStyle w:val="OPM-level2"/>
+      </w:pPr>
+      <w:r>
+        <w:t>The seller is not register or required to be registered for GST or</w:t>
+      </w:r>
+    </w:p>
+    <w:p>
+      <w:pPr>
+        <w:pStyle w:val="OPM-level2"/>
+      </w:pPr>
+      <w:r>
+        <w:t>The sale of the residential premises is input taxes or</w:t>
+      </w:r>
+    </w:p>
+    <w:p>
+      <w:pPr>
+        <w:pStyle w:val="OPM-level2"/>
+      </w:pPr>
+      <w:r>
+        <w:t>The sale is a GST-free supply.</w:t>
+      </w:r>
+    </w:p>
+    <w:p/>
+    <w:p>
+      <w:pPr>
+        <w:pStyle w:val="OPM-conclusion"/>
+        <w:ind w:left="0" w:firstLine="0"/>
+      </w:pPr>
       <w:bookmarkStart w:id="0" w:name="_GoBack"/>
       <w:bookmarkEnd w:id="0"/>
     </w:p>
     <w:p>
-      <w:r>
-        <w:t>14 – “Overview of when a purchaser has a GST withholding obligation”</w:t>
+      <w:pPr>
+        <w:pStyle w:val="OPM-blankline"/>
+      </w:pPr>
+      <w:r>
+        <w:t>12.</w:t>
       </w:r>
     </w:p>
     <w:p>
@@ -128,19 +317,13 @@
         <w:pStyle w:val="OPM-conclusion"/>
       </w:pPr>
       <w:r>
-        <w:t>GST at Settlement will apply</w:t>
-      </w:r>
-      <w:r>
-        <w:t xml:space="preserve"> </w:t>
-      </w:r>
-      <w:r>
-        <w:t>to</w:t>
-      </w:r>
-      <w:r>
-        <w:t xml:space="preserve"> the purchaser</w:t>
-      </w:r>
-      <w:r>
-        <w:t xml:space="preserve"> if</w:t>
+        <w:t xml:space="preserve">The Transitional Rules </w:t>
+      </w:r>
+      <w:r>
+        <w:t xml:space="preserve">do not </w:t>
+      </w:r>
+      <w:r>
+        <w:t>apply if</w:t>
       </w:r>
     </w:p>
     <w:p>
@@ -148,7 +331,7 @@
         <w:pStyle w:val="OPM-level1"/>
       </w:pPr>
       <w:r>
-        <w:t>The Transitional Rules do not apply and</w:t>
+        <w:t>The contracts were exchanged between the parties before 1 July 2018, or</w:t>
       </w:r>
     </w:p>
     <w:p>
@@ -156,10 +339,36 @@
         <w:pStyle w:val="OPM-level1"/>
       </w:pPr>
       <w:r>
-        <w:t xml:space="preserve">The purchaser is </w:t>
-      </w:r>
-      <w:r>
-        <w:t>the ‘recipient’ of a taxably supply and</w:t>
+        <w:t>both</w:t>
+      </w:r>
+    </w:p>
+    <w:p>
+      <w:pPr>
+        <w:pStyle w:val="OPM-level2"/>
+      </w:pPr>
+      <w:r>
+        <w:t>The contract was entered into by the purchaser and the vendor executing two copies of the contract in turn and</w:t>
+      </w:r>
+    </w:p>
+    <w:p>
+      <w:pPr>
+        <w:pStyle w:val="OPM-level2"/>
+      </w:pPr>
+      <w:r>
+        <w:t xml:space="preserve">The acceptance of the offer was communicated to the other party before 1 July 2018. </w:t>
+      </w:r>
+    </w:p>
+    <w:p>
+      <w:pPr>
+        <w:pStyle w:val="OPM-blankline"/>
+      </w:pPr>
+    </w:p>
+    <w:p>
+      <w:pPr>
+        <w:pStyle w:val="OPM-conclusion"/>
+      </w:pPr>
+      <w:r>
+        <w:t>The supply is defined to be of new residential premises or of potential residential land if</w:t>
       </w:r>
     </w:p>
     <w:p>
@@ -167,7 +376,7 @@
         <w:pStyle w:val="OPM-level1"/>
       </w:pPr>
       <w:r>
-        <w:t>The supply is by way of sale or long-term lease and</w:t>
+        <w:t>The supply is defined to be of potential residential land or</w:t>
       </w:r>
     </w:p>
     <w:p>
@@ -175,6 +384,70 @@
         <w:pStyle w:val="OPM-level1"/>
       </w:pPr>
       <w:r>
+        <w:t>The supply is defined to be of potential residential land</w:t>
+      </w:r>
+    </w:p>
+    <w:p>
+      <w:pPr>
+        <w:pStyle w:val="OPM-blankline"/>
+      </w:pPr>
+    </w:p>
+    <w:p>
+      <w:pPr>
+        <w:pStyle w:val="OPM-blankline"/>
+      </w:pPr>
+    </w:p>
+    <w:p>
+      <w:pPr>
+        <w:pStyle w:val="OPM-blankline"/>
+      </w:pPr>
+      <w:r>
+        <w:t>19-23</w:t>
+      </w:r>
+    </w:p>
+    <w:p>
+      <w:pPr>
+        <w:pStyle w:val="OPM-conclusion"/>
+      </w:pPr>
+      <w:r>
+        <w:t>The supply is defined t</w:t>
+      </w:r>
+      <w:r>
+        <w:t>o be of potential residential land if</w:t>
+      </w:r>
+    </w:p>
+    <w:p>
+      <w:pPr>
+        <w:pStyle w:val="OPM-level1"/>
+      </w:pPr>
+      <w:r>
+        <w:t>The property is</w:t>
+      </w:r>
+      <w:r>
+        <w:t xml:space="preserve"> of 'potential residential land' and</w:t>
+      </w:r>
+    </w:p>
+    <w:p>
+      <w:pPr>
+        <w:pStyle w:val="OPM-level1"/>
+      </w:pPr>
+      <w:r>
+        <w:t>The property is included in a 'property subdivision plan’ and</w:t>
+      </w:r>
+    </w:p>
+    <w:p>
+      <w:pPr>
+        <w:pStyle w:val="OPM-level1"/>
+      </w:pPr>
+      <w:r>
+        <w:t>The property does not contain any building that is in use for a commercial purpose and</w:t>
+      </w:r>
+    </w:p>
+    <w:p>
+      <w:pPr>
+        <w:pStyle w:val="OPM-level1"/>
+      </w:pPr>
+      <w:r>
         <w:t>either</w:t>
       </w:r>
     </w:p>
@@ -183,30 +456,31 @@
         <w:pStyle w:val="OPM-level2"/>
       </w:pPr>
       <w:r>
-        <w:t>The supply is of n</w:t>
-      </w:r>
-      <w:r>
-        <w:t>ew residential premises or</w:t>
-      </w:r>
-      <w:r>
-        <w:t xml:space="preserve"> of p</w:t>
-      </w:r>
-      <w:r>
-        <w:t xml:space="preserve">otential residential </w:t>
-      </w:r>
-      <w:r>
-        <w:t>land</w:t>
-      </w:r>
-      <w:r>
-        <w:t>.</w:t>
+        <w:t>The purchaser is not registered for GST or</w:t>
+      </w:r>
+    </w:p>
+    <w:p>
+      <w:pPr>
+        <w:pStyle w:val="OPM-level2"/>
+      </w:pPr>
+      <w:r>
+        <w:t>The purchaser is registered but does not purchase the property for a creditable purpose.</w:t>
       </w:r>
     </w:p>
     <w:p>
       <w:pPr>
         <w:pStyle w:val="OPM-blankline"/>
       </w:pPr>
-      <w:r>
-        <w:t>12.</w:t>
+    </w:p>
+    <w:p>
+      <w:pPr>
+        <w:pStyle w:val="OPM-blankline"/>
+      </w:pPr>
+    </w:p>
+    <w:p/>
+    <w:p>
+      <w:r>
+        <w:t xml:space="preserve">17. </w:t>
       </w:r>
     </w:p>
     <w:p>
@@ -214,205 +488,13 @@
         <w:pStyle w:val="OPM-conclusion"/>
       </w:pPr>
       <w:r>
-        <w:t>The Transitional Rules apply if</w:t>
-      </w:r>
-    </w:p>
-    <w:p>
-      <w:pPr>
-        <w:pStyle w:val="OPM-level1"/>
-      </w:pPr>
-      <w:r>
-        <w:t>The contracts were exchanged between the parties before 1 July 2018, or</w:t>
-      </w:r>
-    </w:p>
-    <w:p>
-      <w:pPr>
-        <w:pStyle w:val="OPM-level1"/>
-      </w:pPr>
-      <w:r>
-        <w:t>both</w:t>
-      </w:r>
-    </w:p>
-    <w:p>
-      <w:pPr>
-        <w:pStyle w:val="OPM-level2"/>
-      </w:pPr>
-      <w:r>
-        <w:t>The contract was entered into by the purchaser and the vendor executing two copies of the contract in turn and</w:t>
-      </w:r>
-    </w:p>
-    <w:p>
-      <w:pPr>
-        <w:pStyle w:val="OPM-level2"/>
-      </w:pPr>
-      <w:r>
-        <w:t xml:space="preserve">The acceptance of the offer was communicated to the other party before 1 July 2018. </w:t>
-      </w:r>
-    </w:p>
-    <w:p>
-      <w:pPr>
-        <w:pStyle w:val="OPM-blankline"/>
-      </w:pPr>
-      <w:r>
-        <w:t>19-23</w:t>
-      </w:r>
-    </w:p>
-    <w:p>
-      <w:pPr>
-        <w:pStyle w:val="OPM-conclusion"/>
-      </w:pPr>
-      <w:r>
-        <w:t>The supply is of potential residential land if</w:t>
-      </w:r>
-    </w:p>
-    <w:p>
-      <w:pPr>
-        <w:pStyle w:val="OPM-level1"/>
-      </w:pPr>
-      <w:r>
-        <w:t>The property is</w:t>
-      </w:r>
-      <w:r>
-        <w:t xml:space="preserve"> of 'potential residential land' and</w:t>
-      </w:r>
-    </w:p>
-    <w:p>
-      <w:pPr>
-        <w:pStyle w:val="OPM-level1"/>
-      </w:pPr>
-      <w:r>
-        <w:t>The property is included in a 'property subdivision plan’ and</w:t>
-      </w:r>
-    </w:p>
-    <w:p>
-      <w:pPr>
-        <w:pStyle w:val="OPM-level1"/>
-      </w:pPr>
-      <w:r>
-        <w:t>The property does not contain any building that is in use for a commercial purpose and</w:t>
-      </w:r>
-    </w:p>
-    <w:p>
-      <w:pPr>
-        <w:pStyle w:val="OPM-level1"/>
-      </w:pPr>
-      <w:r>
-        <w:t>either</w:t>
-      </w:r>
-    </w:p>
-    <w:p>
-      <w:pPr>
-        <w:pStyle w:val="OPM-level2"/>
-      </w:pPr>
-      <w:r>
-        <w:t>The purchaser is not registered for GST or</w:t>
-      </w:r>
-    </w:p>
-    <w:p>
-      <w:pPr>
-        <w:pStyle w:val="OPM-level2"/>
-      </w:pPr>
-      <w:r>
-        <w:t>The purchaser is registered but does not purchase the property for a creditable purpose.</w:t>
-      </w:r>
-    </w:p>
-    <w:p>
-      <w:pPr>
-        <w:pStyle w:val="OPM-blankline"/>
-      </w:pPr>
-    </w:p>
-    <w:p>
-      <w:pPr>
-        <w:pStyle w:val="OPM-blankline"/>
-      </w:pPr>
-    </w:p>
-    <w:p>
-      <w:pPr>
-        <w:pStyle w:val="OPM-blankline"/>
-      </w:pPr>
-      <w:r>
-        <w:t>15 -</w:t>
-      </w:r>
-    </w:p>
-    <w:p>
-      <w:pPr>
-        <w:pStyle w:val="OPM-conclusion"/>
-      </w:pPr>
-      <w:r>
-        <w:t xml:space="preserve">The purchaser </w:t>
-      </w:r>
-      <w:r>
-        <w:t>is</w:t>
-      </w:r>
-      <w:r>
-        <w:t xml:space="preserve"> the</w:t>
-      </w:r>
-      <w:r>
-        <w:t xml:space="preserve"> </w:t>
-      </w:r>
-      <w:r>
-        <w:t>‘</w:t>
-      </w:r>
-      <w:r>
-        <w:t>recipient</w:t>
-      </w:r>
-      <w:r>
-        <w:t>’</w:t>
-      </w:r>
-      <w:r>
-        <w:t xml:space="preserve"> of a taxably supply if</w:t>
-      </w:r>
-      <w:r>
-        <w:t xml:space="preserve"> </w:t>
-      </w:r>
-    </w:p>
-    <w:p>
-      <w:pPr>
-        <w:pStyle w:val="OPM-level1"/>
-      </w:pPr>
-      <w:r>
-        <w:t xml:space="preserve">Any </w:t>
-      </w:r>
-      <w:r>
-        <w:t>of the following are false</w:t>
-      </w:r>
-    </w:p>
-    <w:p>
-      <w:pPr>
-        <w:pStyle w:val="OPM-level2"/>
-      </w:pPr>
-      <w:r>
-        <w:t>The seller is not register or required to be registered for GST or</w:t>
-      </w:r>
-    </w:p>
-    <w:p>
-      <w:pPr>
-        <w:pStyle w:val="OPM-level2"/>
-      </w:pPr>
-      <w:r>
-        <w:t>The sale of the residential premises is input taxes or</w:t>
-      </w:r>
-    </w:p>
-    <w:p>
-      <w:pPr>
-        <w:pStyle w:val="OPM-level2"/>
-      </w:pPr>
-      <w:r>
-        <w:t>The sale is a GST-free supply.</w:t>
-      </w:r>
-    </w:p>
-    <w:p/>
-    <w:p>
-      <w:r>
-        <w:t xml:space="preserve">17. </w:t>
-      </w:r>
-    </w:p>
-    <w:p>
-      <w:pPr>
-        <w:pStyle w:val="OPM-conclusion"/>
-      </w:pPr>
-      <w:r>
-        <w:t>The supply is of new residential premises if</w:t>
+        <w:t>The supply is defined to</w:t>
+      </w:r>
+      <w:r>
+        <w:t xml:space="preserve"> be of </w:t>
+      </w:r>
+      <w:r>
+        <w:t>new residential premises if</w:t>
       </w:r>
     </w:p>
     <w:p>
@@ -443,7 +525,6 @@
     <w:p/>
     <w:p>
       <w:r>
-        <w:lastRenderedPageBreak/>
         <w:t xml:space="preserve">Source </w:t>
       </w:r>
     </w:p>
@@ -567,14 +648,27 @@
         <w:tab w:val="clear" w:pos="8640"/>
       </w:tabs>
     </w:pPr>
-    <w:fldSimple w:instr=" FILENAME   \* MERGEFORMAT ">
-      <w:r>
-        <w:rPr>
-          <w:noProof/>
-        </w:rPr>
-        <w:t>Document1</w:t>
-      </w:r>
-    </w:fldSimple>
+    <w:r>
+      <w:fldChar w:fldCharType="begin"/>
+    </w:r>
+    <w:r>
+      <w:instrText xml:space="preserve"> FILENAME   \* MERGEFORMAT </w:instrText>
+    </w:r>
+    <w:r>
+      <w:fldChar w:fldCharType="separate"/>
+    </w:r>
+    <w:r>
+      <w:rPr>
+        <w:noProof/>
+      </w:rPr>
+      <w:t>Document1</w:t>
+    </w:r>
+    <w:r>
+      <w:rPr>
+        <w:noProof/>
+      </w:rPr>
+      <w:fldChar w:fldCharType="end"/>
+    </w:r>
     <w:r>
       <w:tab/>
     </w:r>
@@ -641,7 +735,7 @@
       <w:rPr>
         <w:noProof/>
       </w:rPr>
-      <w:t>15/10/2018 4:52 PM</w:t>
+      <w:t>15/10/2018 9:23 PM</w:t>
     </w:r>
     <w:r>
       <w:rPr>

</xml_diff>

<commit_message>
TEst Cases + Purcahser Inteview Logic
Finshied test caes for purchaser
Started building in hlepful labels in inteview structure
</commit_message>
<xml_diff>
--- a/GST_AT_SETTLEMENT/Rules/GST_AT_SETTLEMENT Rules.docx
+++ b/GST_AT_SETTLEMENT/Rules/GST_AT_SETTLEMENT Rules.docx
@@ -40,9 +40,10 @@
     </w:p>
     <w:p>
       <w:pPr>
-        <w:pStyle w:val="OPM-conclusion"/>
-        <w:ind w:left="0" w:firstLine="0"/>
-      </w:pPr>
+        <w:pStyle w:val="OPM-blankline"/>
+      </w:pPr>
+      <w:bookmarkStart w:id="0" w:name="_GoBack"/>
+      <w:bookmarkEnd w:id="0"/>
     </w:p>
     <w:p>
       <w:pPr>
@@ -81,18 +82,168 @@
     </w:p>
     <w:p>
       <w:pPr>
+        <w:pStyle w:val="OPM-blankline"/>
+      </w:pPr>
+    </w:p>
+    <w:p>
+      <w:r>
+        <w:t>14</w:t>
+      </w:r>
+    </w:p>
+    <w:p>
+      <w:r>
+        <w:t>Index Logic</w:t>
+      </w:r>
+    </w:p>
+    <w:p>
+      <w:pPr>
         <w:pStyle w:val="OPM-conclusion"/>
-        <w:ind w:left="0" w:firstLine="0"/>
-      </w:pPr>
-    </w:p>
-    <w:p>
-      <w:r>
-        <w:t>14</w:t>
-      </w:r>
-    </w:p>
-    <w:p>
-      <w:r>
-        <w:t>Index Logic</w:t>
+      </w:pPr>
+      <w:r>
+        <w:t>GST at Settlement will apply to the purchaser if</w:t>
+      </w:r>
+    </w:p>
+    <w:p>
+      <w:pPr>
+        <w:pStyle w:val="OPM-level1"/>
+      </w:pPr>
+      <w:r>
+        <w:t>Either</w:t>
+      </w:r>
+    </w:p>
+    <w:p>
+      <w:pPr>
+        <w:pStyle w:val="OPM-level2"/>
+      </w:pPr>
+      <w:r>
+        <w:t>The purchaser is known as a 'recipient of a taxable supply</w:t>
+      </w:r>
+      <w:r>
+        <w:t xml:space="preserve"> or</w:t>
+      </w:r>
+    </w:p>
+    <w:p>
+      <w:pPr>
+        <w:pStyle w:val="OPM-level2"/>
+      </w:pPr>
+      <w:r>
+        <w:t>The purchaser is defined as a ‘recipient’ of a taxable supply.</w:t>
+      </w:r>
+    </w:p>
+    <w:p>
+      <w:pPr>
+        <w:pStyle w:val="OPM-level1"/>
+      </w:pPr>
+      <w:r>
+        <w:t>AND</w:t>
+      </w:r>
+    </w:p>
+    <w:p>
+      <w:pPr>
+        <w:pStyle w:val="OPM-level1"/>
+      </w:pPr>
+      <w:r>
+        <w:t>Either</w:t>
+      </w:r>
+    </w:p>
+    <w:p>
+      <w:pPr>
+        <w:pStyle w:val="OPM-level2"/>
+      </w:pPr>
+      <w:r>
+        <w:t>The supply is known as by way of sale of long-term lease or</w:t>
+      </w:r>
+    </w:p>
+    <w:p>
+      <w:pPr>
+        <w:pStyle w:val="OPM-level2"/>
+      </w:pPr>
+      <w:r>
+        <w:t>The supply is defined as by way of sale or long-term lease.</w:t>
+      </w:r>
+    </w:p>
+    <w:p>
+      <w:pPr>
+        <w:pStyle w:val="OPM-level1"/>
+      </w:pPr>
+      <w:r>
+        <w:t>AND</w:t>
+      </w:r>
+    </w:p>
+    <w:p>
+      <w:pPr>
+        <w:pStyle w:val="OPM-level1"/>
+      </w:pPr>
+      <w:r>
+        <w:t>Either</w:t>
+      </w:r>
+    </w:p>
+    <w:p>
+      <w:pPr>
+        <w:pStyle w:val="OPM-level2"/>
+      </w:pPr>
+      <w:r>
+        <w:t>The supply is known to be of new residential premises or of potential residential land.</w:t>
+      </w:r>
+    </w:p>
+    <w:p>
+      <w:pPr>
+        <w:pStyle w:val="OPM-level2"/>
+      </w:pPr>
+      <w:r>
+        <w:t>The supply is defined to be of new residential premises or of potential residential land.</w:t>
+      </w:r>
+    </w:p>
+    <w:p>
+      <w:pPr>
+        <w:pStyle w:val="OPM-level1"/>
+      </w:pPr>
+      <w:r>
+        <w:t>AND</w:t>
+      </w:r>
+    </w:p>
+    <w:p>
+      <w:pPr>
+        <w:pStyle w:val="OPM-level1"/>
+      </w:pPr>
+      <w:r>
+        <w:t>Either</w:t>
+      </w:r>
+    </w:p>
+    <w:p>
+      <w:pPr>
+        <w:pStyle w:val="OPM-level2"/>
+      </w:pPr>
+      <w:r>
+        <w:t>The Transitional Rules are known to not apply or</w:t>
+      </w:r>
+    </w:p>
+    <w:p>
+      <w:pPr>
+        <w:pStyle w:val="OPM-level2"/>
+      </w:pPr>
+      <w:r>
+        <w:t>The Transitional Rules do not apply.</w:t>
+      </w:r>
+    </w:p>
+    <w:p/>
+    <w:p>
+      <w:pPr>
+        <w:pStyle w:val="OPM-blankline"/>
+      </w:pPr>
+      <w:r>
+        <w:t xml:space="preserve">15 </w:t>
+      </w:r>
+      <w:r>
+        <w:t>–</w:t>
+      </w:r>
+    </w:p>
+    <w:p>
+      <w:pPr>
+        <w:pStyle w:val="OPM-blankline"/>
+      </w:pPr>
+      <w:r>
+        <w:t xml:space="preserve">Branch Logic </w:t>
       </w:r>
     </w:p>
     <w:p>
@@ -100,7 +251,13 @@
         <w:pStyle w:val="OPM-conclusion"/>
       </w:pPr>
       <w:r>
-        <w:t>GST at Settlement will apply to the purchaser if</w:t>
+        <w:t>the purchaser is</w:t>
+      </w:r>
+      <w:r>
+        <w:t xml:space="preserve"> not</w:t>
+      </w:r>
+      <w:r>
+        <w:t xml:space="preserve"> defined as a ‘recipient' of a taxable supply if</w:t>
       </w:r>
     </w:p>
     <w:p>
@@ -108,7 +265,10 @@
         <w:pStyle w:val="OPM-level1"/>
       </w:pPr>
       <w:r>
-        <w:t>Either</w:t>
+        <w:t xml:space="preserve">Any of the following are </w:t>
+      </w:r>
+      <w:r>
+        <w:t>satisfied</w:t>
       </w:r>
     </w:p>
     <w:p>
@@ -116,10 +276,7 @@
         <w:pStyle w:val="OPM-level2"/>
       </w:pPr>
       <w:r>
-        <w:t>The purchaser is known as a 'recipient of a taxable supply</w:t>
-      </w:r>
-      <w:r>
-        <w:t xml:space="preserve"> or</w:t>
+        <w:t>The seller is not register or required to be registered for GST or</w:t>
       </w:r>
     </w:p>
     <w:p>
@@ -127,7 +284,43 @@
         <w:pStyle w:val="OPM-level2"/>
       </w:pPr>
       <w:r>
-        <w:t>The purchaser is defined as a ‘recipient’ of a taxable supply.</w:t>
+        <w:t>The sale of the residential premises is input taxes or</w:t>
+      </w:r>
+    </w:p>
+    <w:p>
+      <w:pPr>
+        <w:pStyle w:val="OPM-level2"/>
+      </w:pPr>
+      <w:r>
+        <w:t>The sale is a GST-free supply.</w:t>
+      </w:r>
+    </w:p>
+    <w:p/>
+    <w:p>
+      <w:pPr>
+        <w:pStyle w:val="OPM-blankline"/>
+      </w:pPr>
+    </w:p>
+    <w:p>
+      <w:pPr>
+        <w:pStyle w:val="OPM-blankline"/>
+      </w:pPr>
+      <w:r>
+        <w:t>12.</w:t>
+      </w:r>
+    </w:p>
+    <w:p>
+      <w:pPr>
+        <w:pStyle w:val="OPM-conclusion"/>
+      </w:pPr>
+      <w:r>
+        <w:t xml:space="preserve">The Transitional Rules </w:t>
+      </w:r>
+      <w:r>
+        <w:t xml:space="preserve">do not </w:t>
+      </w:r>
+      <w:r>
+        <w:t>apply if</w:t>
       </w:r>
     </w:p>
     <w:p>
@@ -135,7 +328,7 @@
         <w:pStyle w:val="OPM-level1"/>
       </w:pPr>
       <w:r>
-        <w:t>AND</w:t>
+        <w:t>The contracts were exchanged between the parties before 1 July 2018, or</w:t>
       </w:r>
     </w:p>
     <w:p>
@@ -143,7 +336,7 @@
         <w:pStyle w:val="OPM-level1"/>
       </w:pPr>
       <w:r>
-        <w:t>Either</w:t>
+        <w:t>both</w:t>
       </w:r>
     </w:p>
     <w:p>
@@ -151,7 +344,7 @@
         <w:pStyle w:val="OPM-level2"/>
       </w:pPr>
       <w:r>
-        <w:t>The supply is known as by way of sale of long-term lease or</w:t>
+        <w:t>The contract was entered into by the purchaser and the vendor executing two copies of the contract in turn and</w:t>
       </w:r>
     </w:p>
     <w:p>
@@ -159,7 +352,20 @@
         <w:pStyle w:val="OPM-level2"/>
       </w:pPr>
       <w:r>
-        <w:t>The supply is defined as by way of sale or long-term lease.</w:t>
+        <w:t xml:space="preserve">The acceptance of the offer was communicated to the other party before 1 July 2018. </w:t>
+      </w:r>
+    </w:p>
+    <w:p>
+      <w:pPr>
+        <w:pStyle w:val="OPM-blankline"/>
+      </w:pPr>
+    </w:p>
+    <w:p>
+      <w:pPr>
+        <w:pStyle w:val="OPM-conclusion"/>
+      </w:pPr>
+      <w:r>
+        <w:t>The supply is defined to be of new residential premises or of potential residential land if</w:t>
       </w:r>
     </w:p>
     <w:p>
@@ -167,7 +373,7 @@
         <w:pStyle w:val="OPM-level1"/>
       </w:pPr>
       <w:r>
-        <w:t>AND</w:t>
+        <w:t>The supply is defined to be of potential residential land or</w:t>
       </w:r>
     </w:p>
     <w:p>
@@ -175,7 +381,75 @@
         <w:pStyle w:val="OPM-level1"/>
       </w:pPr>
       <w:r>
-        <w:t>Either</w:t>
+        <w:t xml:space="preserve">The supply is defined to </w:t>
+      </w:r>
+      <w:r>
+        <w:t>be of new residential premises.</w:t>
+      </w:r>
+    </w:p>
+    <w:p>
+      <w:pPr>
+        <w:pStyle w:val="OPM-blankline"/>
+      </w:pPr>
+    </w:p>
+    <w:p>
+      <w:pPr>
+        <w:pStyle w:val="OPM-blankline"/>
+      </w:pPr>
+    </w:p>
+    <w:p>
+      <w:pPr>
+        <w:pStyle w:val="OPM-blankline"/>
+      </w:pPr>
+      <w:r>
+        <w:lastRenderedPageBreak/>
+        <w:t>19-23</w:t>
+      </w:r>
+    </w:p>
+    <w:p>
+      <w:pPr>
+        <w:pStyle w:val="OPM-conclusion"/>
+      </w:pPr>
+      <w:r>
+        <w:t>The supply is defined t</w:t>
+      </w:r>
+      <w:r>
+        <w:t>o be of potential residential land if</w:t>
+      </w:r>
+    </w:p>
+    <w:p>
+      <w:pPr>
+        <w:pStyle w:val="OPM-level1"/>
+      </w:pPr>
+      <w:r>
+        <w:t>The property is</w:t>
+      </w:r>
+      <w:r>
+        <w:t xml:space="preserve"> of 'potential residential land' and</w:t>
+      </w:r>
+    </w:p>
+    <w:p>
+      <w:pPr>
+        <w:pStyle w:val="OPM-level1"/>
+      </w:pPr>
+      <w:r>
+        <w:t>The property is included in a 'property subdivision plan’ and</w:t>
+      </w:r>
+    </w:p>
+    <w:p>
+      <w:pPr>
+        <w:pStyle w:val="OPM-level1"/>
+      </w:pPr>
+      <w:r>
+        <w:t>The property does not contain any building that is in use for a commercial purpose and</w:t>
+      </w:r>
+    </w:p>
+    <w:p>
+      <w:pPr>
+        <w:pStyle w:val="OPM-level1"/>
+      </w:pPr>
+      <w:r>
+        <w:t>either</w:t>
       </w:r>
     </w:p>
     <w:p>
@@ -183,7 +457,7 @@
         <w:pStyle w:val="OPM-level2"/>
       </w:pPr>
       <w:r>
-        <w:t>The supply is known to be of new residential premises or of potential residential land.</w:t>
+        <w:t>The purchaser is not registered for GST or</w:t>
       </w:r>
     </w:p>
     <w:p>
@@ -191,59 +465,56 @@
         <w:pStyle w:val="OPM-level2"/>
       </w:pPr>
       <w:r>
-        <w:t>The supply is defined to be of new residential premises or of potential residential land.</w:t>
-      </w:r>
-    </w:p>
-    <w:p>
-      <w:pPr>
-        <w:pStyle w:val="OPM-level1"/>
-      </w:pPr>
-      <w:r>
-        <w:t>AND</w:t>
-      </w:r>
-    </w:p>
-    <w:p>
-      <w:pPr>
-        <w:pStyle w:val="OPM-level1"/>
-      </w:pPr>
-      <w:r>
-        <w:t>Either</w:t>
-      </w:r>
-    </w:p>
-    <w:p>
-      <w:pPr>
-        <w:pStyle w:val="OPM-level2"/>
-      </w:pPr>
-      <w:r>
-        <w:t>The Transitional Rules are known to not apply or</w:t>
-      </w:r>
-    </w:p>
-    <w:p>
-      <w:pPr>
-        <w:pStyle w:val="OPM-level2"/>
-      </w:pPr>
-      <w:r>
-        <w:t>The Transitional Rules do not apply.</w:t>
+        <w:t>The purchaser is registered but does not purchase the property for a creditable purpose.</w:t>
+      </w:r>
+    </w:p>
+    <w:p>
+      <w:pPr>
+        <w:pStyle w:val="OPM-blankline"/>
+      </w:pPr>
+    </w:p>
+    <w:p>
+      <w:pPr>
+        <w:pStyle w:val="OPM-blankline"/>
+      </w:pPr>
+      <w:r>
+        <w:t>1 -2 need to be true</w:t>
+      </w:r>
+    </w:p>
+    <w:p>
+      <w:pPr>
+        <w:pStyle w:val="OPM-blankline"/>
+      </w:pPr>
+      <w:r>
+        <w:t>3 – needs to be false</w:t>
+      </w:r>
+    </w:p>
+    <w:p>
+      <w:pPr>
+        <w:pStyle w:val="OPM-blankline"/>
+      </w:pPr>
+      <w:r>
+        <w:t>4 –</w:t>
+      </w:r>
+      <w:r>
+        <w:t xml:space="preserve"> Software maps question to be positive – so input needs to be false -</w:t>
+      </w:r>
+      <w:r>
+        <w:t xml:space="preserve"> needs to be false or</w:t>
+      </w:r>
+    </w:p>
+    <w:p>
+      <w:pPr>
+        <w:pStyle w:val="OPM-blankline"/>
+      </w:pPr>
+      <w:r>
+        <w:t>5 - needs to be false</w:t>
       </w:r>
     </w:p>
     <w:p/>
     <w:p>
-      <w:pPr>
-        <w:pStyle w:val="OPM-blankline"/>
-      </w:pPr>
-      <w:r>
-        <w:t xml:space="preserve">15 </w:t>
-      </w:r>
-      <w:r>
-        <w:t>–</w:t>
-      </w:r>
-    </w:p>
-    <w:p>
-      <w:pPr>
-        <w:pStyle w:val="OPM-blankline"/>
-      </w:pPr>
-      <w:r>
-        <w:t xml:space="preserve">Branch Logic </w:t>
+      <w:r>
+        <w:t xml:space="preserve">17. </w:t>
       </w:r>
     </w:p>
     <w:p>
@@ -251,247 +522,7 @@
         <w:pStyle w:val="OPM-conclusion"/>
       </w:pPr>
       <w:r>
-        <w:t>the purchaser is</w:t>
-      </w:r>
-      <w:r>
-        <w:t xml:space="preserve"> not</w:t>
-      </w:r>
-      <w:r>
-        <w:t xml:space="preserve"> defined as a ‘recipient' of a taxable supply if</w:t>
-      </w:r>
-    </w:p>
-    <w:p>
-      <w:pPr>
-        <w:pStyle w:val="OPM-level1"/>
-      </w:pPr>
-      <w:r>
-        <w:t xml:space="preserve">Any of the following are </w:t>
-      </w:r>
-      <w:r>
-        <w:t>satisfied</w:t>
-      </w:r>
-    </w:p>
-    <w:p>
-      <w:pPr>
-        <w:pStyle w:val="OPM-level2"/>
-      </w:pPr>
-      <w:r>
-        <w:t>The seller is not register or required to be registered for GST or</w:t>
-      </w:r>
-    </w:p>
-    <w:p>
-      <w:pPr>
-        <w:pStyle w:val="OPM-level2"/>
-      </w:pPr>
-      <w:r>
-        <w:t>The sale of the residential premises is input taxes or</w:t>
-      </w:r>
-    </w:p>
-    <w:p>
-      <w:pPr>
-        <w:pStyle w:val="OPM-level2"/>
-      </w:pPr>
-      <w:r>
-        <w:t>The sale is a GST-free supply.</w:t>
-      </w:r>
-    </w:p>
-    <w:p/>
-    <w:p>
-      <w:pPr>
-        <w:pStyle w:val="OPM-conclusion"/>
-        <w:ind w:left="0" w:firstLine="0"/>
-      </w:pPr>
-      <w:bookmarkStart w:id="0" w:name="_GoBack"/>
-      <w:bookmarkEnd w:id="0"/>
-    </w:p>
-    <w:p>
-      <w:pPr>
-        <w:pStyle w:val="OPM-blankline"/>
-      </w:pPr>
-      <w:r>
-        <w:t>12.</w:t>
-      </w:r>
-    </w:p>
-    <w:p>
-      <w:pPr>
-        <w:pStyle w:val="OPM-conclusion"/>
-      </w:pPr>
-      <w:r>
-        <w:t xml:space="preserve">The Transitional Rules </w:t>
-      </w:r>
-      <w:r>
-        <w:t xml:space="preserve">do not </w:t>
-      </w:r>
-      <w:r>
-        <w:t>apply if</w:t>
-      </w:r>
-    </w:p>
-    <w:p>
-      <w:pPr>
-        <w:pStyle w:val="OPM-level1"/>
-      </w:pPr>
-      <w:r>
-        <w:t>The contracts were exchanged between the parties before 1 July 2018, or</w:t>
-      </w:r>
-    </w:p>
-    <w:p>
-      <w:pPr>
-        <w:pStyle w:val="OPM-level1"/>
-      </w:pPr>
-      <w:r>
-        <w:t>both</w:t>
-      </w:r>
-    </w:p>
-    <w:p>
-      <w:pPr>
-        <w:pStyle w:val="OPM-level2"/>
-      </w:pPr>
-      <w:r>
-        <w:t>The contract was entered into by the purchaser and the vendor executing two copies of the contract in turn and</w:t>
-      </w:r>
-    </w:p>
-    <w:p>
-      <w:pPr>
-        <w:pStyle w:val="OPM-level2"/>
-      </w:pPr>
-      <w:r>
-        <w:t xml:space="preserve">The acceptance of the offer was communicated to the other party before 1 July 2018. </w:t>
-      </w:r>
-    </w:p>
-    <w:p>
-      <w:pPr>
-        <w:pStyle w:val="OPM-blankline"/>
-      </w:pPr>
-    </w:p>
-    <w:p>
-      <w:pPr>
-        <w:pStyle w:val="OPM-conclusion"/>
-      </w:pPr>
-      <w:r>
-        <w:t>The supply is defined to be of new residential premises or of potential residential land if</w:t>
-      </w:r>
-    </w:p>
-    <w:p>
-      <w:pPr>
-        <w:pStyle w:val="OPM-level1"/>
-      </w:pPr>
-      <w:r>
-        <w:t>The supply is defined to be of potential residential land or</w:t>
-      </w:r>
-    </w:p>
-    <w:p>
-      <w:pPr>
-        <w:pStyle w:val="OPM-level1"/>
-      </w:pPr>
-      <w:r>
-        <w:t>The supply is defined to be of potential residential land</w:t>
-      </w:r>
-    </w:p>
-    <w:p>
-      <w:pPr>
-        <w:pStyle w:val="OPM-blankline"/>
-      </w:pPr>
-    </w:p>
-    <w:p>
-      <w:pPr>
-        <w:pStyle w:val="OPM-blankline"/>
-      </w:pPr>
-    </w:p>
-    <w:p>
-      <w:pPr>
-        <w:pStyle w:val="OPM-blankline"/>
-      </w:pPr>
-      <w:r>
-        <w:t>19-23</w:t>
-      </w:r>
-    </w:p>
-    <w:p>
-      <w:pPr>
-        <w:pStyle w:val="OPM-conclusion"/>
-      </w:pPr>
-      <w:r>
-        <w:t>The supply is defined t</w:t>
-      </w:r>
-      <w:r>
-        <w:t>o be of potential residential land if</w:t>
-      </w:r>
-    </w:p>
-    <w:p>
-      <w:pPr>
-        <w:pStyle w:val="OPM-level1"/>
-      </w:pPr>
-      <w:r>
-        <w:t>The property is</w:t>
-      </w:r>
-      <w:r>
-        <w:t xml:space="preserve"> of 'potential residential land' and</w:t>
-      </w:r>
-    </w:p>
-    <w:p>
-      <w:pPr>
-        <w:pStyle w:val="OPM-level1"/>
-      </w:pPr>
-      <w:r>
-        <w:t>The property is included in a 'property subdivision plan’ and</w:t>
-      </w:r>
-    </w:p>
-    <w:p>
-      <w:pPr>
-        <w:pStyle w:val="OPM-level1"/>
-      </w:pPr>
-      <w:r>
-        <w:t>The property does not contain any building that is in use for a commercial purpose and</w:t>
-      </w:r>
-    </w:p>
-    <w:p>
-      <w:pPr>
-        <w:pStyle w:val="OPM-level1"/>
-      </w:pPr>
-      <w:r>
-        <w:t>either</w:t>
-      </w:r>
-    </w:p>
-    <w:p>
-      <w:pPr>
-        <w:pStyle w:val="OPM-level2"/>
-      </w:pPr>
-      <w:r>
-        <w:t>The purchaser is not registered for GST or</w:t>
-      </w:r>
-    </w:p>
-    <w:p>
-      <w:pPr>
-        <w:pStyle w:val="OPM-level2"/>
-      </w:pPr>
-      <w:r>
-        <w:t>The purchaser is registered but does not purchase the property for a creditable purpose.</w:t>
-      </w:r>
-    </w:p>
-    <w:p>
-      <w:pPr>
-        <w:pStyle w:val="OPM-blankline"/>
-      </w:pPr>
-    </w:p>
-    <w:p>
-      <w:pPr>
-        <w:pStyle w:val="OPM-blankline"/>
-      </w:pPr>
-    </w:p>
-    <w:p/>
-    <w:p>
-      <w:r>
-        <w:t xml:space="preserve">17. </w:t>
-      </w:r>
-    </w:p>
-    <w:p>
-      <w:pPr>
-        <w:pStyle w:val="OPM-conclusion"/>
-      </w:pPr>
-      <w:r>
-        <w:t>The supply is defined to</w:t>
-      </w:r>
-      <w:r>
-        <w:t xml:space="preserve"> be of </w:t>
+        <w:t xml:space="preserve">The supply is defined to be of </w:t>
       </w:r>
       <w:r>
         <w:t>new residential premises if</w:t>
@@ -648,27 +679,14 @@
         <w:tab w:val="clear" w:pos="8640"/>
       </w:tabs>
     </w:pPr>
-    <w:r>
-      <w:fldChar w:fldCharType="begin"/>
-    </w:r>
-    <w:r>
-      <w:instrText xml:space="preserve"> FILENAME   \* MERGEFORMAT </w:instrText>
-    </w:r>
-    <w:r>
-      <w:fldChar w:fldCharType="separate"/>
-    </w:r>
-    <w:r>
-      <w:rPr>
-        <w:noProof/>
-      </w:rPr>
-      <w:t>Document1</w:t>
-    </w:r>
-    <w:r>
-      <w:rPr>
-        <w:noProof/>
-      </w:rPr>
-      <w:fldChar w:fldCharType="end"/>
-    </w:r>
+    <w:fldSimple w:instr=" FILENAME   \* MERGEFORMAT ">
+      <w:r>
+        <w:rPr>
+          <w:noProof/>
+        </w:rPr>
+        <w:t>Document1</w:t>
+      </w:r>
+    </w:fldSimple>
     <w:r>
       <w:tab/>
     </w:r>
@@ -735,7 +753,7 @@
       <w:rPr>
         <w:noProof/>
       </w:rPr>
-      <w:t>15/10/2018 9:23 PM</w:t>
+      <w:t>18/10/2018 6:44 PM</w:t>
     </w:r>
     <w:r>
       <w:rPr>

</xml_diff>